<commit_message>
revise hw2 of Data Structure
</commit_message>
<xml_diff>
--- a/DataStructure_HW/HW2/110753201_hw2_ds_資科碩一 曹昱維.docx
+++ b/DataStructure_HW/HW2/110753201_hw2_ds_資科碩一 曹昱維.docx
@@ -1526,7 +1526,6 @@
         <w:pStyle w:val="a3"/>
         <w:ind w:left="1080"/>
         <w:rPr>
-          <w:rFonts w:hint="eastAsia"/>
           <w:color w:val="000000" w:themeColor="text1"/>
           <w:sz w:val="24"/>
           <w:szCs w:val="24"/>
@@ -2206,6 +2205,8 @@
       <w:r>
         <w:rPr>
           <w:rFonts w:hint="eastAsia"/>
+          <w:b/>
+          <w:bCs/>
           <w:sz w:val="24"/>
           <w:szCs w:val="24"/>
         </w:rPr>
@@ -2213,6 +2214,8 @@
       </w:r>
       <w:r>
         <w:rPr>
+          <w:b/>
+          <w:bCs/>
           <w:sz w:val="24"/>
           <w:szCs w:val="24"/>
         </w:rPr>
@@ -2221,6 +2224,8 @@
       <w:r>
         <w:rPr>
           <w:rFonts w:hint="eastAsia"/>
+          <w:b/>
+          <w:bCs/>
           <w:sz w:val="24"/>
           <w:szCs w:val="24"/>
         </w:rPr>
@@ -2229,6 +2234,8 @@
       <w:r>
         <w:rPr>
           <w:rFonts w:hint="eastAsia"/>
+          <w:b/>
+          <w:bCs/>
           <w:sz w:val="24"/>
           <w:szCs w:val="24"/>
         </w:rPr>
@@ -2237,10 +2244,20 @@
       <w:r>
         <w:rPr>
           <w:rFonts w:hint="eastAsia"/>
-          <w:sz w:val="24"/>
-          <w:szCs w:val="24"/>
-        </w:rPr>
-        <w:t>中所需的時間最少，理由可以參考上述</w:t>
+          <w:b/>
+          <w:bCs/>
+          <w:sz w:val="24"/>
+          <w:szCs w:val="24"/>
+        </w:rPr>
+        <w:t>中所需的時間最少</w:t>
+      </w:r>
+      <w:r>
+        <w:rPr>
+          <w:rFonts w:hint="eastAsia"/>
+          <w:sz w:val="24"/>
+          <w:szCs w:val="24"/>
+        </w:rPr>
+        <w:t>，理由可以參考上述</w:t>
       </w:r>
     </w:p>
     <w:p>
@@ -2258,7 +2275,6 @@
         <w:pStyle w:val="a3"/>
         <w:ind w:left="1080"/>
         <w:rPr>
-          <w:rFonts w:hint="eastAsia"/>
           <w:sz w:val="24"/>
           <w:szCs w:val="24"/>
         </w:rPr>
@@ -2433,7 +2449,239 @@
           <w:sz w:val="24"/>
           <w:szCs w:val="24"/>
         </w:rPr>
-        <w:t xml:space="preserve"> </w:t>
+        <w:t>從圖七可以看出</w:t>
+      </w:r>
+      <w:r>
+        <w:rPr>
+          <w:rFonts w:hint="eastAsia"/>
+          <w:sz w:val="24"/>
+          <w:szCs w:val="24"/>
+        </w:rPr>
+        <w:t xml:space="preserve"> : </w:t>
+      </w:r>
+      <w:r>
+        <w:rPr>
+          <w:b/>
+          <w:bCs/>
+          <w:sz w:val="24"/>
+          <w:szCs w:val="24"/>
+        </w:rPr>
+        <w:t>平均每</w:t>
+      </w:r>
+      <w:proofErr w:type="gramStart"/>
+      <w:r>
+        <w:rPr>
+          <w:b/>
+          <w:bCs/>
+          <w:sz w:val="24"/>
+          <w:szCs w:val="24"/>
+        </w:rPr>
+        <w:t>個</w:t>
+      </w:r>
+      <w:proofErr w:type="gramEnd"/>
+      <w:r>
+        <w:rPr>
+          <w:b/>
+          <w:bCs/>
+          <w:sz w:val="24"/>
+          <w:szCs w:val="24"/>
+        </w:rPr>
+        <w:t>data</w:t>
+      </w:r>
+      <w:r>
+        <w:rPr>
+          <w:b/>
+          <w:bCs/>
+          <w:sz w:val="24"/>
+          <w:szCs w:val="24"/>
+        </w:rPr>
+        <w:t>的</w:t>
+      </w:r>
+      <w:r>
+        <w:rPr>
+          <w:b/>
+          <w:bCs/>
+          <w:sz w:val="24"/>
+          <w:szCs w:val="24"/>
+        </w:rPr>
+        <w:t>additional copy</w:t>
+      </w:r>
+      <w:r>
+        <w:rPr>
+          <w:b/>
+          <w:bCs/>
+          <w:sz w:val="24"/>
+          <w:szCs w:val="24"/>
+        </w:rPr>
+        <w:t>個數</w:t>
+      </w:r>
+      <w:r>
+        <w:rPr>
+          <w:rFonts w:hint="eastAsia"/>
+          <w:b/>
+          <w:bCs/>
+          <w:sz w:val="24"/>
+          <w:szCs w:val="24"/>
+        </w:rPr>
+        <w:t>並不會隨著</w:t>
+      </w:r>
+      <w:r>
+        <w:rPr>
+          <w:rFonts w:hint="eastAsia"/>
+          <w:b/>
+          <w:bCs/>
+          <w:sz w:val="24"/>
+          <w:szCs w:val="24"/>
+        </w:rPr>
+        <w:t>資料量變化</w:t>
+      </w:r>
+    </w:p>
+    <w:p>
+      <w:pPr>
+        <w:pStyle w:val="a3"/>
+        <w:numPr>
+          <w:ilvl w:val="1"/>
+          <w:numId w:val="3"/>
+        </w:numPr>
+        <w:rPr>
+          <w:sz w:val="28"/>
+          <w:szCs w:val="28"/>
+        </w:rPr>
+      </w:pPr>
+      <w:r>
+        <w:rPr>
+          <w:rFonts w:hint="eastAsia"/>
+          <w:sz w:val="24"/>
+          <w:szCs w:val="24"/>
+        </w:rPr>
+        <w:t>平均</w:t>
+      </w:r>
+      <w:r>
+        <w:rPr>
+          <w:sz w:val="24"/>
+          <w:szCs w:val="24"/>
+        </w:rPr>
+        <w:t>每</w:t>
+      </w:r>
+      <w:proofErr w:type="gramStart"/>
+      <w:r>
+        <w:rPr>
+          <w:sz w:val="24"/>
+          <w:szCs w:val="24"/>
+        </w:rPr>
+        <w:t>個</w:t>
+      </w:r>
+      <w:proofErr w:type="gramEnd"/>
+      <w:r>
+        <w:rPr>
+          <w:sz w:val="24"/>
+          <w:szCs w:val="24"/>
+        </w:rPr>
+        <w:t>data</w:t>
+      </w:r>
+      <w:r>
+        <w:rPr>
+          <w:sz w:val="24"/>
+          <w:szCs w:val="24"/>
+        </w:rPr>
+        <w:t>的</w:t>
+      </w:r>
+      <w:r>
+        <w:rPr>
+          <w:sz w:val="24"/>
+          <w:szCs w:val="24"/>
+        </w:rPr>
+        <w:t>additional copy</w:t>
+      </w:r>
+      <w:r>
+        <w:rPr>
+          <w:sz w:val="24"/>
+          <w:szCs w:val="24"/>
+        </w:rPr>
+        <w:t>個數</w:t>
+      </w:r>
+      <w:r>
+        <w:rPr>
+          <w:rFonts w:hint="eastAsia"/>
+          <w:sz w:val="24"/>
+          <w:szCs w:val="24"/>
+        </w:rPr>
+        <w:t>也同時是</w:t>
+      </w:r>
+      <w:r>
+        <w:rPr>
+          <w:rFonts w:hint="eastAsia"/>
+          <w:sz w:val="24"/>
+          <w:szCs w:val="24"/>
+        </w:rPr>
+        <w:t>s</w:t>
+      </w:r>
+      <w:r>
+        <w:rPr>
+          <w:sz w:val="24"/>
+          <w:szCs w:val="24"/>
+        </w:rPr>
+        <w:t xml:space="preserve">kip list </w:t>
+      </w:r>
+      <w:r>
+        <w:rPr>
+          <w:rFonts w:hint="eastAsia"/>
+          <w:sz w:val="24"/>
+          <w:szCs w:val="24"/>
+        </w:rPr>
+        <w:t>的平均層數</w:t>
+      </w:r>
+      <w:r>
+        <w:rPr>
+          <w:rFonts w:hint="eastAsia"/>
+          <w:sz w:val="24"/>
+          <w:szCs w:val="24"/>
+        </w:rPr>
+        <w:t>，而我們的平均層數又受到初始設定的機率</w:t>
+      </w:r>
+      <w:r>
+        <w:rPr>
+          <w:rFonts w:hint="eastAsia"/>
+          <w:sz w:val="24"/>
+          <w:szCs w:val="24"/>
+        </w:rPr>
+        <w:t>(</w:t>
+      </w:r>
+      <w:r>
+        <w:rPr>
+          <w:sz w:val="24"/>
+          <w:szCs w:val="24"/>
+        </w:rPr>
+        <w:t>0.1, 0.5, 0.9)</w:t>
+      </w:r>
+      <w:r>
+        <w:rPr>
+          <w:rFonts w:hint="eastAsia"/>
+          <w:sz w:val="24"/>
+          <w:szCs w:val="24"/>
+        </w:rPr>
+        <w:t>影響</w:t>
+      </w:r>
+    </w:p>
+    <w:p>
+      <w:pPr>
+        <w:pStyle w:val="a3"/>
+        <w:numPr>
+          <w:ilvl w:val="1"/>
+          <w:numId w:val="3"/>
+        </w:numPr>
+        <w:rPr>
+          <w:sz w:val="28"/>
+          <w:szCs w:val="28"/>
+        </w:rPr>
+      </w:pPr>
+      <w:r>
+        <w:rPr>
+          <w:rFonts w:hint="eastAsia"/>
+          <w:sz w:val="24"/>
+          <w:szCs w:val="24"/>
+        </w:rPr>
+        <w:t>事實上正是</w:t>
       </w:r>
     </w:p>
     <w:p>
@@ -3155,7 +3403,6 @@
       <w:pPr>
         <w:ind w:left="360"/>
         <w:rPr>
-          <w:rFonts w:hint="eastAsia"/>
           <w:sz w:val="24"/>
           <w:szCs w:val="24"/>
         </w:rPr>
@@ -3227,6 +3474,8 @@
       </w:r>
     </w:p>
     <w:p/>
+    <w:p/>
+    <w:p/>
     <w:p>
       <w:r>
         <w:rPr>
@@ -3235,13 +3484,13 @@
         <mc:AlternateContent>
           <mc:Choice Requires="wpg">
             <w:drawing>
-              <wp:anchor distT="0" distB="0" distL="114300" distR="114300" simplePos="0" relativeHeight="251659264" behindDoc="0" locked="0" layoutInCell="1" allowOverlap="1" wp14:anchorId="561F8792" wp14:editId="12A0CA60">
+              <wp:anchor distT="0" distB="0" distL="114300" distR="114300" simplePos="0" relativeHeight="251659264" behindDoc="0" locked="0" layoutInCell="1" allowOverlap="1" wp14:anchorId="0F210D65" wp14:editId="020B8F2C">
                 <wp:simplePos x="0" y="0"/>
                 <wp:positionH relativeFrom="column">
                   <wp:posOffset>0</wp:posOffset>
                 </wp:positionH>
                 <wp:positionV relativeFrom="paragraph">
-                  <wp:posOffset>-635</wp:posOffset>
+                  <wp:posOffset>0</wp:posOffset>
                 </wp:positionV>
                 <wp:extent cx="6391274" cy="6800850"/>
                 <wp:effectExtent l="0" t="0" r="29210" b="19050"/>
@@ -3439,7 +3688,7 @@
           </mc:Choice>
           <mc:Fallback>
             <w:pict>
-              <v:group w14:anchorId="4FE1A663" id="群組 11" o:spid="_x0000_s1026" style="position:absolute;margin-left:0;margin-top:-.05pt;width:503.25pt;height:535.5pt;z-index:251659264" coordsize="63912,68008" o:gfxdata="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">
+              <v:group w14:anchorId="543DA9F6" id="群組 11" o:spid="_x0000_s1026" style="position:absolute;margin-left:0;margin-top:0;width:503.25pt;height:535.5pt;z-index:251659264" coordsize="63912,68008" o:gfxdata="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">
                 <v:shapetype id="_x0000_t75" coordsize="21600,21600" o:spt="75" o:preferrelative="t" path="m@4@5l@4@11@9@11@9@5xe" filled="f" stroked="f">
                   <v:stroke joinstyle="miter"/>
                   <v:formulas>
@@ -3480,18 +3729,18 @@
         </mc:AlternateContent>
       </w:r>
     </w:p>
-    <w:p>
-      <w:pPr>
-        <w:rPr>
-          <w:rFonts w:hint="eastAsia"/>
-        </w:rPr>
-      </w:pPr>
-    </w:p>
-    <w:p>
-      <w:r>
-        <w:br w:type="page"/>
-      </w:r>
-    </w:p>
+    <w:p/>
+    <w:p/>
+    <w:p/>
+    <w:p/>
+    <w:p/>
+    <w:p/>
+    <w:p/>
+    <w:p/>
+    <w:p/>
+    <w:p/>
+    <w:p/>
+    <w:p/>
     <w:p>
       <w:pPr>
         <w:rPr>
@@ -3501,12 +3750,34 @@
     </w:p>
     <w:p/>
     <w:p>
+      <w:r>
+        <w:br w:type="page"/>
+      </w:r>
+    </w:p>
+    <w:p/>
+    <w:p/>
+    <w:p/>
+    <w:p>
       <w:pPr>
         <w:rPr>
           <w:rFonts w:hint="eastAsia"/>
         </w:rPr>
       </w:pPr>
     </w:p>
+    <w:p>
+      <w:r>
+        <w:br w:type="page"/>
+      </w:r>
+    </w:p>
+    <w:p/>
+    <w:p>
+      <w:pPr>
+        <w:rPr>
+          <w:rFonts w:hint="eastAsia"/>
+        </w:rPr>
+      </w:pPr>
+    </w:p>
+    <w:p/>
     <w:tbl>
       <w:tblPr>
         <w:tblStyle w:val="a4"/>
@@ -6811,7 +7082,6 @@
       <w:pPr>
         <w:ind w:left="360"/>
         <w:rPr>
-          <w:rFonts w:hint="eastAsia"/>
           <w:sz w:val="24"/>
           <w:szCs w:val="24"/>
         </w:rPr>
@@ -7081,7 +7351,7 @@
               <w:spacing w:after="0" w:line="240" w:lineRule="auto"/>
               <w:jc w:val="right"/>
               <w:rPr>
-                <w:rFonts w:ascii="微軟正黑體" w:eastAsia="微軟正黑體" w:hAnsi="微軟正黑體" w:cs="新細明體" w:hint="eastAsia"/>
+                <w:rFonts w:ascii="微軟正黑體" w:eastAsia="微軟正黑體" w:hAnsi="微軟正黑體" w:cs="新細明體"/>
                 <w:color w:val="000000"/>
                 <w:sz w:val="20"/>
                 <w:szCs w:val="20"/>
@@ -7117,7 +7387,7 @@
               <w:spacing w:after="0" w:line="240" w:lineRule="auto"/>
               <w:jc w:val="right"/>
               <w:rPr>
-                <w:rFonts w:ascii="微軟正黑體" w:eastAsia="微軟正黑體" w:hAnsi="微軟正黑體" w:cs="新細明體" w:hint="eastAsia"/>
+                <w:rFonts w:ascii="微軟正黑體" w:eastAsia="微軟正黑體" w:hAnsi="微軟正黑體" w:cs="新細明體"/>
                 <w:color w:val="000000"/>
                 <w:sz w:val="20"/>
                 <w:szCs w:val="20"/>
@@ -7153,7 +7423,7 @@
               <w:spacing w:after="0" w:line="240" w:lineRule="auto"/>
               <w:jc w:val="right"/>
               <w:rPr>
-                <w:rFonts w:ascii="微軟正黑體" w:eastAsia="微軟正黑體" w:hAnsi="微軟正黑體" w:cs="新細明體" w:hint="eastAsia"/>
+                <w:rFonts w:ascii="微軟正黑體" w:eastAsia="微軟正黑體" w:hAnsi="微軟正黑體" w:cs="新細明體"/>
                 <w:color w:val="000000"/>
                 <w:sz w:val="20"/>
                 <w:szCs w:val="20"/>
@@ -7194,7 +7464,7 @@
               <w:spacing w:after="0" w:line="240" w:lineRule="auto"/>
               <w:jc w:val="right"/>
               <w:rPr>
-                <w:rFonts w:ascii="微軟正黑體" w:eastAsia="微軟正黑體" w:hAnsi="微軟正黑體" w:cs="新細明體" w:hint="eastAsia"/>
+                <w:rFonts w:ascii="微軟正黑體" w:eastAsia="微軟正黑體" w:hAnsi="微軟正黑體" w:cs="新細明體"/>
                 <w:color w:val="000000"/>
                 <w:sz w:val="20"/>
                 <w:szCs w:val="20"/>
@@ -7230,7 +7500,7 @@
               <w:spacing w:after="0" w:line="240" w:lineRule="auto"/>
               <w:jc w:val="right"/>
               <w:rPr>
-                <w:rFonts w:ascii="微軟正黑體" w:eastAsia="微軟正黑體" w:hAnsi="微軟正黑體" w:cs="新細明體" w:hint="eastAsia"/>
+                <w:rFonts w:ascii="微軟正黑體" w:eastAsia="微軟正黑體" w:hAnsi="微軟正黑體" w:cs="新細明體"/>
                 <w:color w:val="000000"/>
                 <w:sz w:val="20"/>
                 <w:szCs w:val="20"/>
@@ -7266,7 +7536,7 @@
               <w:spacing w:after="0" w:line="240" w:lineRule="auto"/>
               <w:jc w:val="right"/>
               <w:rPr>
-                <w:rFonts w:ascii="微軟正黑體" w:eastAsia="微軟正黑體" w:hAnsi="微軟正黑體" w:cs="新細明體" w:hint="eastAsia"/>
+                <w:rFonts w:ascii="微軟正黑體" w:eastAsia="微軟正黑體" w:hAnsi="微軟正黑體" w:cs="新細明體"/>
                 <w:color w:val="000000"/>
                 <w:sz w:val="20"/>
                 <w:szCs w:val="20"/>
@@ -7302,7 +7572,7 @@
               <w:spacing w:after="0" w:line="240" w:lineRule="auto"/>
               <w:jc w:val="right"/>
               <w:rPr>
-                <w:rFonts w:ascii="微軟正黑體" w:eastAsia="微軟正黑體" w:hAnsi="微軟正黑體" w:cs="新細明體" w:hint="eastAsia"/>
+                <w:rFonts w:ascii="微軟正黑體" w:eastAsia="微軟正黑體" w:hAnsi="微軟正黑體" w:cs="新細明體"/>
                 <w:color w:val="000000"/>
                 <w:sz w:val="20"/>
                 <w:szCs w:val="20"/>
@@ -7343,7 +7613,7 @@
               <w:spacing w:after="0" w:line="240" w:lineRule="auto"/>
               <w:jc w:val="right"/>
               <w:rPr>
-                <w:rFonts w:ascii="微軟正黑體" w:eastAsia="微軟正黑體" w:hAnsi="微軟正黑體" w:cs="新細明體" w:hint="eastAsia"/>
+                <w:rFonts w:ascii="微軟正黑體" w:eastAsia="微軟正黑體" w:hAnsi="微軟正黑體" w:cs="新細明體"/>
                 <w:color w:val="000000"/>
                 <w:sz w:val="20"/>
                 <w:szCs w:val="20"/>
@@ -7379,7 +7649,7 @@
               <w:spacing w:after="0" w:line="240" w:lineRule="auto"/>
               <w:jc w:val="right"/>
               <w:rPr>
-                <w:rFonts w:ascii="微軟正黑體" w:eastAsia="微軟正黑體" w:hAnsi="微軟正黑體" w:cs="新細明體" w:hint="eastAsia"/>
+                <w:rFonts w:ascii="微軟正黑體" w:eastAsia="微軟正黑體" w:hAnsi="微軟正黑體" w:cs="新細明體"/>
                 <w:color w:val="000000"/>
                 <w:sz w:val="20"/>
                 <w:szCs w:val="20"/>
@@ -7415,7 +7685,7 @@
               <w:spacing w:after="0" w:line="240" w:lineRule="auto"/>
               <w:jc w:val="right"/>
               <w:rPr>
-                <w:rFonts w:ascii="微軟正黑體" w:eastAsia="微軟正黑體" w:hAnsi="微軟正黑體" w:cs="新細明體" w:hint="eastAsia"/>
+                <w:rFonts w:ascii="微軟正黑體" w:eastAsia="微軟正黑體" w:hAnsi="微軟正黑體" w:cs="新細明體"/>
                 <w:color w:val="000000"/>
                 <w:sz w:val="20"/>
                 <w:szCs w:val="20"/>
@@ -7451,7 +7721,7 @@
               <w:spacing w:after="0" w:line="240" w:lineRule="auto"/>
               <w:jc w:val="right"/>
               <w:rPr>
-                <w:rFonts w:ascii="微軟正黑體" w:eastAsia="微軟正黑體" w:hAnsi="微軟正黑體" w:cs="新細明體" w:hint="eastAsia"/>
+                <w:rFonts w:ascii="微軟正黑體" w:eastAsia="微軟正黑體" w:hAnsi="微軟正黑體" w:cs="新細明體"/>
                 <w:color w:val="000000"/>
                 <w:sz w:val="20"/>
                 <w:szCs w:val="20"/>
@@ -7492,7 +7762,7 @@
               <w:spacing w:after="0" w:line="240" w:lineRule="auto"/>
               <w:jc w:val="right"/>
               <w:rPr>
-                <w:rFonts w:ascii="微軟正黑體" w:eastAsia="微軟正黑體" w:hAnsi="微軟正黑體" w:cs="新細明體" w:hint="eastAsia"/>
+                <w:rFonts w:ascii="微軟正黑體" w:eastAsia="微軟正黑體" w:hAnsi="微軟正黑體" w:cs="新細明體"/>
                 <w:color w:val="000000"/>
                 <w:sz w:val="20"/>
                 <w:szCs w:val="20"/>
@@ -7528,7 +7798,7 @@
               <w:spacing w:after="0" w:line="240" w:lineRule="auto"/>
               <w:jc w:val="right"/>
               <w:rPr>
-                <w:rFonts w:ascii="微軟正黑體" w:eastAsia="微軟正黑體" w:hAnsi="微軟正黑體" w:cs="新細明體" w:hint="eastAsia"/>
+                <w:rFonts w:ascii="微軟正黑體" w:eastAsia="微軟正黑體" w:hAnsi="微軟正黑體" w:cs="新細明體"/>
                 <w:color w:val="000000"/>
                 <w:sz w:val="20"/>
                 <w:szCs w:val="20"/>
@@ -7564,7 +7834,7 @@
               <w:spacing w:after="0" w:line="240" w:lineRule="auto"/>
               <w:jc w:val="right"/>
               <w:rPr>
-                <w:rFonts w:ascii="微軟正黑體" w:eastAsia="微軟正黑體" w:hAnsi="微軟正黑體" w:cs="新細明體" w:hint="eastAsia"/>
+                <w:rFonts w:ascii="微軟正黑體" w:eastAsia="微軟正黑體" w:hAnsi="微軟正黑體" w:cs="新細明體"/>
                 <w:color w:val="000000"/>
                 <w:sz w:val="20"/>
                 <w:szCs w:val="20"/>
@@ -7600,7 +7870,7 @@
               <w:spacing w:after="0" w:line="240" w:lineRule="auto"/>
               <w:jc w:val="right"/>
               <w:rPr>
-                <w:rFonts w:ascii="微軟正黑體" w:eastAsia="微軟正黑體" w:hAnsi="微軟正黑體" w:cs="新細明體" w:hint="eastAsia"/>
+                <w:rFonts w:ascii="微軟正黑體" w:eastAsia="微軟正黑體" w:hAnsi="微軟正黑體" w:cs="新細明體"/>
                 <w:color w:val="000000"/>
                 <w:sz w:val="20"/>
                 <w:szCs w:val="20"/>
@@ -7641,7 +7911,7 @@
               <w:spacing w:after="0" w:line="240" w:lineRule="auto"/>
               <w:jc w:val="right"/>
               <w:rPr>
-                <w:rFonts w:ascii="微軟正黑體" w:eastAsia="微軟正黑體" w:hAnsi="微軟正黑體" w:cs="新細明體" w:hint="eastAsia"/>
+                <w:rFonts w:ascii="微軟正黑體" w:eastAsia="微軟正黑體" w:hAnsi="微軟正黑體" w:cs="新細明體"/>
                 <w:color w:val="000000"/>
                 <w:sz w:val="20"/>
                 <w:szCs w:val="20"/>
@@ -7677,7 +7947,7 @@
               <w:spacing w:after="0" w:line="240" w:lineRule="auto"/>
               <w:jc w:val="right"/>
               <w:rPr>
-                <w:rFonts w:ascii="微軟正黑體" w:eastAsia="微軟正黑體" w:hAnsi="微軟正黑體" w:cs="新細明體" w:hint="eastAsia"/>
+                <w:rFonts w:ascii="微軟正黑體" w:eastAsia="微軟正黑體" w:hAnsi="微軟正黑體" w:cs="新細明體"/>
                 <w:color w:val="000000"/>
                 <w:sz w:val="20"/>
                 <w:szCs w:val="20"/>
@@ -7713,7 +7983,7 @@
               <w:spacing w:after="0" w:line="240" w:lineRule="auto"/>
               <w:jc w:val="right"/>
               <w:rPr>
-                <w:rFonts w:ascii="微軟正黑體" w:eastAsia="微軟正黑體" w:hAnsi="微軟正黑體" w:cs="新細明體" w:hint="eastAsia"/>
+                <w:rFonts w:ascii="微軟正黑體" w:eastAsia="微軟正黑體" w:hAnsi="微軟正黑體" w:cs="新細明體"/>
                 <w:color w:val="000000"/>
                 <w:sz w:val="20"/>
                 <w:szCs w:val="20"/>
@@ -7749,7 +8019,7 @@
               <w:spacing w:after="0" w:line="240" w:lineRule="auto"/>
               <w:jc w:val="right"/>
               <w:rPr>
-                <w:rFonts w:ascii="微軟正黑體" w:eastAsia="微軟正黑體" w:hAnsi="微軟正黑體" w:cs="新細明體" w:hint="eastAsia"/>
+                <w:rFonts w:ascii="微軟正黑體" w:eastAsia="微軟正黑體" w:hAnsi="微軟正黑體" w:cs="新細明體"/>
                 <w:color w:val="000000"/>
                 <w:sz w:val="20"/>
                 <w:szCs w:val="20"/>
@@ -7790,7 +8060,7 @@
               <w:spacing w:after="0" w:line="240" w:lineRule="auto"/>
               <w:jc w:val="right"/>
               <w:rPr>
-                <w:rFonts w:ascii="微軟正黑體" w:eastAsia="微軟正黑體" w:hAnsi="微軟正黑體" w:cs="新細明體" w:hint="eastAsia"/>
+                <w:rFonts w:ascii="微軟正黑體" w:eastAsia="微軟正黑體" w:hAnsi="微軟正黑體" w:cs="新細明體"/>
                 <w:color w:val="000000"/>
                 <w:sz w:val="20"/>
                 <w:szCs w:val="20"/>
@@ -7826,7 +8096,7 @@
               <w:spacing w:after="0" w:line="240" w:lineRule="auto"/>
               <w:jc w:val="right"/>
               <w:rPr>
-                <w:rFonts w:ascii="微軟正黑體" w:eastAsia="微軟正黑體" w:hAnsi="微軟正黑體" w:cs="新細明體" w:hint="eastAsia"/>
+                <w:rFonts w:ascii="微軟正黑體" w:eastAsia="微軟正黑體" w:hAnsi="微軟正黑體" w:cs="新細明體"/>
                 <w:color w:val="000000"/>
                 <w:sz w:val="20"/>
                 <w:szCs w:val="20"/>
@@ -7862,7 +8132,7 @@
               <w:spacing w:after="0" w:line="240" w:lineRule="auto"/>
               <w:jc w:val="right"/>
               <w:rPr>
-                <w:rFonts w:ascii="微軟正黑體" w:eastAsia="微軟正黑體" w:hAnsi="微軟正黑體" w:cs="新細明體" w:hint="eastAsia"/>
+                <w:rFonts w:ascii="微軟正黑體" w:eastAsia="微軟正黑體" w:hAnsi="微軟正黑體" w:cs="新細明體"/>
                 <w:color w:val="000000"/>
                 <w:sz w:val="20"/>
                 <w:szCs w:val="20"/>
@@ -7898,7 +8168,7 @@
               <w:spacing w:after="0" w:line="240" w:lineRule="auto"/>
               <w:jc w:val="right"/>
               <w:rPr>
-                <w:rFonts w:ascii="微軟正黑體" w:eastAsia="微軟正黑體" w:hAnsi="微軟正黑體" w:cs="新細明體" w:hint="eastAsia"/>
+                <w:rFonts w:ascii="微軟正黑體" w:eastAsia="微軟正黑體" w:hAnsi="微軟正黑體" w:cs="新細明體"/>
                 <w:color w:val="000000"/>
                 <w:sz w:val="20"/>
                 <w:szCs w:val="20"/>
@@ -7939,7 +8209,7 @@
               <w:spacing w:after="0" w:line="240" w:lineRule="auto"/>
               <w:jc w:val="right"/>
               <w:rPr>
-                <w:rFonts w:ascii="微軟正黑體" w:eastAsia="微軟正黑體" w:hAnsi="微軟正黑體" w:cs="新細明體" w:hint="eastAsia"/>
+                <w:rFonts w:ascii="微軟正黑體" w:eastAsia="微軟正黑體" w:hAnsi="微軟正黑體" w:cs="新細明體"/>
                 <w:color w:val="000000"/>
                 <w:sz w:val="20"/>
                 <w:szCs w:val="20"/>
@@ -7975,7 +8245,7 @@
               <w:spacing w:after="0" w:line="240" w:lineRule="auto"/>
               <w:jc w:val="right"/>
               <w:rPr>
-                <w:rFonts w:ascii="微軟正黑體" w:eastAsia="微軟正黑體" w:hAnsi="微軟正黑體" w:cs="新細明體" w:hint="eastAsia"/>
+                <w:rFonts w:ascii="微軟正黑體" w:eastAsia="微軟正黑體" w:hAnsi="微軟正黑體" w:cs="新細明體"/>
                 <w:color w:val="000000"/>
                 <w:sz w:val="20"/>
                 <w:szCs w:val="20"/>
@@ -8011,7 +8281,7 @@
               <w:spacing w:after="0" w:line="240" w:lineRule="auto"/>
               <w:jc w:val="right"/>
               <w:rPr>
-                <w:rFonts w:ascii="微軟正黑體" w:eastAsia="微軟正黑體" w:hAnsi="微軟正黑體" w:cs="新細明體" w:hint="eastAsia"/>
+                <w:rFonts w:ascii="微軟正黑體" w:eastAsia="微軟正黑體" w:hAnsi="微軟正黑體" w:cs="新細明體"/>
                 <w:color w:val="000000"/>
                 <w:sz w:val="20"/>
                 <w:szCs w:val="20"/>
@@ -8047,7 +8317,7 @@
               <w:spacing w:after="0" w:line="240" w:lineRule="auto"/>
               <w:jc w:val="right"/>
               <w:rPr>
-                <w:rFonts w:ascii="微軟正黑體" w:eastAsia="微軟正黑體" w:hAnsi="微軟正黑體" w:cs="新細明體" w:hint="eastAsia"/>
+                <w:rFonts w:ascii="微軟正黑體" w:eastAsia="微軟正黑體" w:hAnsi="微軟正黑體" w:cs="新細明體"/>
                 <w:color w:val="000000"/>
                 <w:sz w:val="20"/>
                 <w:szCs w:val="20"/>
@@ -8088,7 +8358,7 @@
               <w:spacing w:after="0" w:line="240" w:lineRule="auto"/>
               <w:jc w:val="right"/>
               <w:rPr>
-                <w:rFonts w:ascii="微軟正黑體" w:eastAsia="微軟正黑體" w:hAnsi="微軟正黑體" w:cs="新細明體" w:hint="eastAsia"/>
+                <w:rFonts w:ascii="微軟正黑體" w:eastAsia="微軟正黑體" w:hAnsi="微軟正黑體" w:cs="新細明體"/>
                 <w:color w:val="000000"/>
                 <w:sz w:val="20"/>
                 <w:szCs w:val="20"/>
@@ -8124,7 +8394,7 @@
               <w:spacing w:after="0" w:line="240" w:lineRule="auto"/>
               <w:jc w:val="right"/>
               <w:rPr>
-                <w:rFonts w:ascii="微軟正黑體" w:eastAsia="微軟正黑體" w:hAnsi="微軟正黑體" w:cs="新細明體" w:hint="eastAsia"/>
+                <w:rFonts w:ascii="微軟正黑體" w:eastAsia="微軟正黑體" w:hAnsi="微軟正黑體" w:cs="新細明體"/>
                 <w:color w:val="000000"/>
                 <w:sz w:val="20"/>
                 <w:szCs w:val="20"/>
@@ -8160,7 +8430,7 @@
               <w:spacing w:after="0" w:line="240" w:lineRule="auto"/>
               <w:jc w:val="right"/>
               <w:rPr>
-                <w:rFonts w:ascii="微軟正黑體" w:eastAsia="微軟正黑體" w:hAnsi="微軟正黑體" w:cs="新細明體" w:hint="eastAsia"/>
+                <w:rFonts w:ascii="微軟正黑體" w:eastAsia="微軟正黑體" w:hAnsi="微軟正黑體" w:cs="新細明體"/>
                 <w:color w:val="000000"/>
                 <w:sz w:val="20"/>
                 <w:szCs w:val="20"/>
@@ -8196,7 +8466,7 @@
               <w:spacing w:after="0" w:line="240" w:lineRule="auto"/>
               <w:jc w:val="right"/>
               <w:rPr>
-                <w:rFonts w:ascii="微軟正黑體" w:eastAsia="微軟正黑體" w:hAnsi="微軟正黑體" w:cs="新細明體" w:hint="eastAsia"/>
+                <w:rFonts w:ascii="微軟正黑體" w:eastAsia="微軟正黑體" w:hAnsi="微軟正黑體" w:cs="新細明體"/>
                 <w:color w:val="000000"/>
                 <w:sz w:val="20"/>
                 <w:szCs w:val="20"/>
@@ -8237,7 +8507,7 @@
               <w:spacing w:after="0" w:line="240" w:lineRule="auto"/>
               <w:jc w:val="right"/>
               <w:rPr>
-                <w:rFonts w:ascii="微軟正黑體" w:eastAsia="微軟正黑體" w:hAnsi="微軟正黑體" w:cs="新細明體" w:hint="eastAsia"/>
+                <w:rFonts w:ascii="微軟正黑體" w:eastAsia="微軟正黑體" w:hAnsi="微軟正黑體" w:cs="新細明體"/>
                 <w:color w:val="000000"/>
                 <w:sz w:val="20"/>
                 <w:szCs w:val="20"/>
@@ -8273,7 +8543,7 @@
               <w:spacing w:after="0" w:line="240" w:lineRule="auto"/>
               <w:jc w:val="right"/>
               <w:rPr>
-                <w:rFonts w:ascii="微軟正黑體" w:eastAsia="微軟正黑體" w:hAnsi="微軟正黑體" w:cs="新細明體" w:hint="eastAsia"/>
+                <w:rFonts w:ascii="微軟正黑體" w:eastAsia="微軟正黑體" w:hAnsi="微軟正黑體" w:cs="新細明體"/>
                 <w:color w:val="000000"/>
                 <w:sz w:val="20"/>
                 <w:szCs w:val="20"/>
@@ -8309,7 +8579,7 @@
               <w:spacing w:after="0" w:line="240" w:lineRule="auto"/>
               <w:jc w:val="right"/>
               <w:rPr>
-                <w:rFonts w:ascii="微軟正黑體" w:eastAsia="微軟正黑體" w:hAnsi="微軟正黑體" w:cs="新細明體" w:hint="eastAsia"/>
+                <w:rFonts w:ascii="微軟正黑體" w:eastAsia="微軟正黑體" w:hAnsi="微軟正黑體" w:cs="新細明體"/>
                 <w:color w:val="000000"/>
                 <w:sz w:val="20"/>
                 <w:szCs w:val="20"/>
@@ -8345,7 +8615,7 @@
               <w:spacing w:after="0" w:line="240" w:lineRule="auto"/>
               <w:jc w:val="right"/>
               <w:rPr>
-                <w:rFonts w:ascii="微軟正黑體" w:eastAsia="微軟正黑體" w:hAnsi="微軟正黑體" w:cs="新細明體" w:hint="eastAsia"/>
+                <w:rFonts w:ascii="微軟正黑體" w:eastAsia="微軟正黑體" w:hAnsi="微軟正黑體" w:cs="新細明體"/>
                 <w:color w:val="000000"/>
                 <w:sz w:val="20"/>
                 <w:szCs w:val="20"/>
@@ -8386,7 +8656,7 @@
               <w:spacing w:after="0" w:line="240" w:lineRule="auto"/>
               <w:jc w:val="right"/>
               <w:rPr>
-                <w:rFonts w:ascii="微軟正黑體" w:eastAsia="微軟正黑體" w:hAnsi="微軟正黑體" w:cs="新細明體" w:hint="eastAsia"/>
+                <w:rFonts w:ascii="微軟正黑體" w:eastAsia="微軟正黑體" w:hAnsi="微軟正黑體" w:cs="新細明體"/>
                 <w:color w:val="000000"/>
                 <w:sz w:val="20"/>
                 <w:szCs w:val="20"/>
@@ -8422,7 +8692,7 @@
               <w:spacing w:after="0" w:line="240" w:lineRule="auto"/>
               <w:jc w:val="right"/>
               <w:rPr>
-                <w:rFonts w:ascii="微軟正黑體" w:eastAsia="微軟正黑體" w:hAnsi="微軟正黑體" w:cs="新細明體" w:hint="eastAsia"/>
+                <w:rFonts w:ascii="微軟正黑體" w:eastAsia="微軟正黑體" w:hAnsi="微軟正黑體" w:cs="新細明體"/>
                 <w:color w:val="000000"/>
                 <w:sz w:val="20"/>
                 <w:szCs w:val="20"/>
@@ -8458,7 +8728,7 @@
               <w:spacing w:after="0" w:line="240" w:lineRule="auto"/>
               <w:jc w:val="right"/>
               <w:rPr>
-                <w:rFonts w:ascii="微軟正黑體" w:eastAsia="微軟正黑體" w:hAnsi="微軟正黑體" w:cs="新細明體" w:hint="eastAsia"/>
+                <w:rFonts w:ascii="微軟正黑體" w:eastAsia="微軟正黑體" w:hAnsi="微軟正黑體" w:cs="新細明體"/>
                 <w:color w:val="000000"/>
                 <w:sz w:val="20"/>
                 <w:szCs w:val="20"/>
@@ -8494,7 +8764,7 @@
               <w:spacing w:after="0" w:line="240" w:lineRule="auto"/>
               <w:jc w:val="right"/>
               <w:rPr>
-                <w:rFonts w:ascii="微軟正黑體" w:eastAsia="微軟正黑體" w:hAnsi="微軟正黑體" w:cs="新細明體" w:hint="eastAsia"/>
+                <w:rFonts w:ascii="微軟正黑體" w:eastAsia="微軟正黑體" w:hAnsi="微軟正黑體" w:cs="新細明體"/>
                 <w:color w:val="FFFFFF"/>
                 <w:sz w:val="20"/>
                 <w:szCs w:val="20"/>
@@ -8535,7 +8805,7 @@
               <w:spacing w:after="0" w:line="240" w:lineRule="auto"/>
               <w:jc w:val="right"/>
               <w:rPr>
-                <w:rFonts w:ascii="微軟正黑體" w:eastAsia="微軟正黑體" w:hAnsi="微軟正黑體" w:cs="新細明體" w:hint="eastAsia"/>
+                <w:rFonts w:ascii="微軟正黑體" w:eastAsia="微軟正黑體" w:hAnsi="微軟正黑體" w:cs="新細明體"/>
                 <w:color w:val="000000"/>
                 <w:sz w:val="20"/>
                 <w:szCs w:val="20"/>
@@ -8571,7 +8841,7 @@
               <w:spacing w:after="0" w:line="240" w:lineRule="auto"/>
               <w:jc w:val="right"/>
               <w:rPr>
-                <w:rFonts w:ascii="微軟正黑體" w:eastAsia="微軟正黑體" w:hAnsi="微軟正黑體" w:cs="新細明體" w:hint="eastAsia"/>
+                <w:rFonts w:ascii="微軟正黑體" w:eastAsia="微軟正黑體" w:hAnsi="微軟正黑體" w:cs="新細明體"/>
                 <w:color w:val="000000"/>
                 <w:sz w:val="20"/>
                 <w:szCs w:val="20"/>
@@ -8607,7 +8877,7 @@
               <w:spacing w:after="0" w:line="240" w:lineRule="auto"/>
               <w:jc w:val="right"/>
               <w:rPr>
-                <w:rFonts w:ascii="微軟正黑體" w:eastAsia="微軟正黑體" w:hAnsi="微軟正黑體" w:cs="新細明體" w:hint="eastAsia"/>
+                <w:rFonts w:ascii="微軟正黑體" w:eastAsia="微軟正黑體" w:hAnsi="微軟正黑體" w:cs="新細明體"/>
                 <w:color w:val="FFFFFF"/>
                 <w:sz w:val="20"/>
                 <w:szCs w:val="20"/>
@@ -8643,7 +8913,7 @@
               <w:spacing w:after="0" w:line="240" w:lineRule="auto"/>
               <w:jc w:val="right"/>
               <w:rPr>
-                <w:rFonts w:ascii="微軟正黑體" w:eastAsia="微軟正黑體" w:hAnsi="微軟正黑體" w:cs="新細明體" w:hint="eastAsia"/>
+                <w:rFonts w:ascii="微軟正黑體" w:eastAsia="微軟正黑體" w:hAnsi="微軟正黑體" w:cs="新細明體"/>
                 <w:color w:val="FFFFFF"/>
                 <w:sz w:val="20"/>
                 <w:szCs w:val="20"/>
@@ -8684,7 +8954,7 @@
               <w:spacing w:after="0" w:line="240" w:lineRule="auto"/>
               <w:jc w:val="right"/>
               <w:rPr>
-                <w:rFonts w:ascii="微軟正黑體" w:eastAsia="微軟正黑體" w:hAnsi="微軟正黑體" w:cs="新細明體" w:hint="eastAsia"/>
+                <w:rFonts w:ascii="微軟正黑體" w:eastAsia="微軟正黑體" w:hAnsi="微軟正黑體" w:cs="新細明體"/>
                 <w:color w:val="000000"/>
                 <w:sz w:val="20"/>
                 <w:szCs w:val="20"/>
@@ -8720,7 +8990,7 @@
               <w:spacing w:after="0" w:line="240" w:lineRule="auto"/>
               <w:jc w:val="right"/>
               <w:rPr>
-                <w:rFonts w:ascii="微軟正黑體" w:eastAsia="微軟正黑體" w:hAnsi="微軟正黑體" w:cs="新細明體" w:hint="eastAsia"/>
+                <w:rFonts w:ascii="微軟正黑體" w:eastAsia="微軟正黑體" w:hAnsi="微軟正黑體" w:cs="新細明體"/>
                 <w:color w:val="000000"/>
                 <w:sz w:val="20"/>
                 <w:szCs w:val="20"/>
@@ -8756,7 +9026,7 @@
               <w:spacing w:after="0" w:line="240" w:lineRule="auto"/>
               <w:jc w:val="right"/>
               <w:rPr>
-                <w:rFonts w:ascii="微軟正黑體" w:eastAsia="微軟正黑體" w:hAnsi="微軟正黑體" w:cs="新細明體" w:hint="eastAsia"/>
+                <w:rFonts w:ascii="微軟正黑體" w:eastAsia="微軟正黑體" w:hAnsi="微軟正黑體" w:cs="新細明體"/>
                 <w:color w:val="FFFFFF"/>
                 <w:sz w:val="20"/>
                 <w:szCs w:val="20"/>
@@ -8792,7 +9062,7 @@
               <w:spacing w:after="0" w:line="240" w:lineRule="auto"/>
               <w:jc w:val="right"/>
               <w:rPr>
-                <w:rFonts w:ascii="微軟正黑體" w:eastAsia="微軟正黑體" w:hAnsi="微軟正黑體" w:cs="新細明體" w:hint="eastAsia"/>
+                <w:rFonts w:ascii="微軟正黑體" w:eastAsia="微軟正黑體" w:hAnsi="微軟正黑體" w:cs="新細明體"/>
                 <w:color w:val="FFFFFF"/>
                 <w:sz w:val="20"/>
                 <w:szCs w:val="20"/>
@@ -8833,7 +9103,7 @@
               <w:spacing w:after="0" w:line="240" w:lineRule="auto"/>
               <w:jc w:val="right"/>
               <w:rPr>
-                <w:rFonts w:ascii="微軟正黑體" w:eastAsia="微軟正黑體" w:hAnsi="微軟正黑體" w:cs="新細明體" w:hint="eastAsia"/>
+                <w:rFonts w:ascii="微軟正黑體" w:eastAsia="微軟正黑體" w:hAnsi="微軟正黑體" w:cs="新細明體"/>
                 <w:color w:val="000000"/>
                 <w:sz w:val="20"/>
                 <w:szCs w:val="20"/>
@@ -8869,7 +9139,7 @@
               <w:spacing w:after="0" w:line="240" w:lineRule="auto"/>
               <w:jc w:val="right"/>
               <w:rPr>
-                <w:rFonts w:ascii="微軟正黑體" w:eastAsia="微軟正黑體" w:hAnsi="微軟正黑體" w:cs="新細明體" w:hint="eastAsia"/>
+                <w:rFonts w:ascii="微軟正黑體" w:eastAsia="微軟正黑體" w:hAnsi="微軟正黑體" w:cs="新細明體"/>
                 <w:color w:val="000000"/>
                 <w:sz w:val="20"/>
                 <w:szCs w:val="20"/>
@@ -8905,7 +9175,7 @@
               <w:spacing w:after="0" w:line="240" w:lineRule="auto"/>
               <w:jc w:val="right"/>
               <w:rPr>
-                <w:rFonts w:ascii="微軟正黑體" w:eastAsia="微軟正黑體" w:hAnsi="微軟正黑體" w:cs="新細明體" w:hint="eastAsia"/>
+                <w:rFonts w:ascii="微軟正黑體" w:eastAsia="微軟正黑體" w:hAnsi="微軟正黑體" w:cs="新細明體"/>
                 <w:color w:val="FFFFFF"/>
                 <w:sz w:val="20"/>
                 <w:szCs w:val="20"/>
@@ -8941,7 +9211,7 @@
               <w:spacing w:after="0" w:line="240" w:lineRule="auto"/>
               <w:jc w:val="right"/>
               <w:rPr>
-                <w:rFonts w:ascii="微軟正黑體" w:eastAsia="微軟正黑體" w:hAnsi="微軟正黑體" w:cs="新細明體" w:hint="eastAsia"/>
+                <w:rFonts w:ascii="微軟正黑體" w:eastAsia="微軟正黑體" w:hAnsi="微軟正黑體" w:cs="新細明體"/>
                 <w:color w:val="FFFFFF"/>
                 <w:sz w:val="20"/>
                 <w:szCs w:val="20"/>
@@ -8982,7 +9252,7 @@
               <w:spacing w:after="0" w:line="240" w:lineRule="auto"/>
               <w:jc w:val="right"/>
               <w:rPr>
-                <w:rFonts w:ascii="微軟正黑體" w:eastAsia="微軟正黑體" w:hAnsi="微軟正黑體" w:cs="新細明體" w:hint="eastAsia"/>
+                <w:rFonts w:ascii="微軟正黑體" w:eastAsia="微軟正黑體" w:hAnsi="微軟正黑體" w:cs="新細明體"/>
                 <w:color w:val="000000"/>
                 <w:sz w:val="20"/>
                 <w:szCs w:val="20"/>
@@ -9018,7 +9288,7 @@
               <w:spacing w:after="0" w:line="240" w:lineRule="auto"/>
               <w:jc w:val="right"/>
               <w:rPr>
-                <w:rFonts w:ascii="微軟正黑體" w:eastAsia="微軟正黑體" w:hAnsi="微軟正黑體" w:cs="新細明體" w:hint="eastAsia"/>
+                <w:rFonts w:ascii="微軟正黑體" w:eastAsia="微軟正黑體" w:hAnsi="微軟正黑體" w:cs="新細明體"/>
                 <w:color w:val="000000"/>
                 <w:sz w:val="20"/>
                 <w:szCs w:val="20"/>
@@ -9054,7 +9324,7 @@
               <w:spacing w:after="0" w:line="240" w:lineRule="auto"/>
               <w:jc w:val="right"/>
               <w:rPr>
-                <w:rFonts w:ascii="微軟正黑體" w:eastAsia="微軟正黑體" w:hAnsi="微軟正黑體" w:cs="新細明體" w:hint="eastAsia"/>
+                <w:rFonts w:ascii="微軟正黑體" w:eastAsia="微軟正黑體" w:hAnsi="微軟正黑體" w:cs="新細明體"/>
                 <w:color w:val="FFFFFF"/>
                 <w:sz w:val="20"/>
                 <w:szCs w:val="20"/>
@@ -9090,7 +9360,7 @@
               <w:spacing w:after="0" w:line="240" w:lineRule="auto"/>
               <w:jc w:val="right"/>
               <w:rPr>
-                <w:rFonts w:ascii="微軟正黑體" w:eastAsia="微軟正黑體" w:hAnsi="微軟正黑體" w:cs="新細明體" w:hint="eastAsia"/>
+                <w:rFonts w:ascii="微軟正黑體" w:eastAsia="微軟正黑體" w:hAnsi="微軟正黑體" w:cs="新細明體"/>
                 <w:color w:val="FFFFFF"/>
                 <w:sz w:val="20"/>
                 <w:szCs w:val="20"/>
@@ -9131,7 +9401,7 @@
               <w:spacing w:after="0" w:line="240" w:lineRule="auto"/>
               <w:jc w:val="right"/>
               <w:rPr>
-                <w:rFonts w:ascii="微軟正黑體" w:eastAsia="微軟正黑體" w:hAnsi="微軟正黑體" w:cs="新細明體" w:hint="eastAsia"/>
+                <w:rFonts w:ascii="微軟正黑體" w:eastAsia="微軟正黑體" w:hAnsi="微軟正黑體" w:cs="新細明體"/>
                 <w:color w:val="000000"/>
                 <w:sz w:val="20"/>
                 <w:szCs w:val="20"/>
@@ -9167,7 +9437,7 @@
               <w:spacing w:after="0" w:line="240" w:lineRule="auto"/>
               <w:jc w:val="right"/>
               <w:rPr>
-                <w:rFonts w:ascii="微軟正黑體" w:eastAsia="微軟正黑體" w:hAnsi="微軟正黑體" w:cs="新細明體" w:hint="eastAsia"/>
+                <w:rFonts w:ascii="微軟正黑體" w:eastAsia="微軟正黑體" w:hAnsi="微軟正黑體" w:cs="新細明體"/>
                 <w:color w:val="FFFFFF"/>
                 <w:sz w:val="20"/>
                 <w:szCs w:val="20"/>
@@ -9203,7 +9473,7 @@
               <w:spacing w:after="0" w:line="240" w:lineRule="auto"/>
               <w:jc w:val="right"/>
               <w:rPr>
-                <w:rFonts w:ascii="微軟正黑體" w:eastAsia="微軟正黑體" w:hAnsi="微軟正黑體" w:cs="新細明體" w:hint="eastAsia"/>
+                <w:rFonts w:ascii="微軟正黑體" w:eastAsia="微軟正黑體" w:hAnsi="微軟正黑體" w:cs="新細明體"/>
                 <w:color w:val="FFFFFF"/>
                 <w:sz w:val="20"/>
                 <w:szCs w:val="20"/>
@@ -9239,7 +9509,7 @@
               <w:spacing w:after="0" w:line="240" w:lineRule="auto"/>
               <w:jc w:val="right"/>
               <w:rPr>
-                <w:rFonts w:ascii="微軟正黑體" w:eastAsia="微軟正黑體" w:hAnsi="微軟正黑體" w:cs="新細明體" w:hint="eastAsia"/>
+                <w:rFonts w:ascii="微軟正黑體" w:eastAsia="微軟正黑體" w:hAnsi="微軟正黑體" w:cs="新細明體"/>
                 <w:color w:val="FFFFFF"/>
                 <w:sz w:val="20"/>
                 <w:szCs w:val="20"/>
@@ -9280,7 +9550,7 @@
               <w:spacing w:after="0" w:line="240" w:lineRule="auto"/>
               <w:jc w:val="right"/>
               <w:rPr>
-                <w:rFonts w:ascii="微軟正黑體" w:eastAsia="微軟正黑體" w:hAnsi="微軟正黑體" w:cs="新細明體" w:hint="eastAsia"/>
+                <w:rFonts w:ascii="微軟正黑體" w:eastAsia="微軟正黑體" w:hAnsi="微軟正黑體" w:cs="新細明體"/>
                 <w:color w:val="000000"/>
                 <w:sz w:val="20"/>
                 <w:szCs w:val="20"/>
@@ -9316,7 +9586,7 @@
               <w:spacing w:after="0" w:line="240" w:lineRule="auto"/>
               <w:jc w:val="right"/>
               <w:rPr>
-                <w:rFonts w:ascii="微軟正黑體" w:eastAsia="微軟正黑體" w:hAnsi="微軟正黑體" w:cs="新細明體" w:hint="eastAsia"/>
+                <w:rFonts w:ascii="微軟正黑體" w:eastAsia="微軟正黑體" w:hAnsi="微軟正黑體" w:cs="新細明體"/>
                 <w:color w:val="FFFFFF"/>
                 <w:sz w:val="20"/>
                 <w:szCs w:val="20"/>
@@ -9352,7 +9622,7 @@
               <w:spacing w:after="0" w:line="240" w:lineRule="auto"/>
               <w:jc w:val="right"/>
               <w:rPr>
-                <w:rFonts w:ascii="微軟正黑體" w:eastAsia="微軟正黑體" w:hAnsi="微軟正黑體" w:cs="新細明體" w:hint="eastAsia"/>
+                <w:rFonts w:ascii="微軟正黑體" w:eastAsia="微軟正黑體" w:hAnsi="微軟正黑體" w:cs="新細明體"/>
                 <w:color w:val="FFFFFF"/>
                 <w:sz w:val="20"/>
                 <w:szCs w:val="20"/>
@@ -9388,7 +9658,7 @@
               <w:spacing w:after="0" w:line="240" w:lineRule="auto"/>
               <w:jc w:val="right"/>
               <w:rPr>
-                <w:rFonts w:ascii="微軟正黑體" w:eastAsia="微軟正黑體" w:hAnsi="微軟正黑體" w:cs="新細明體" w:hint="eastAsia"/>
+                <w:rFonts w:ascii="微軟正黑體" w:eastAsia="微軟正黑體" w:hAnsi="微軟正黑體" w:cs="新細明體"/>
                 <w:color w:val="FFFFFF"/>
                 <w:sz w:val="20"/>
                 <w:szCs w:val="20"/>
@@ -9429,7 +9699,7 @@
               <w:spacing w:after="0" w:line="240" w:lineRule="auto"/>
               <w:jc w:val="right"/>
               <w:rPr>
-                <w:rFonts w:ascii="微軟正黑體" w:eastAsia="微軟正黑體" w:hAnsi="微軟正黑體" w:cs="新細明體" w:hint="eastAsia"/>
+                <w:rFonts w:ascii="微軟正黑體" w:eastAsia="微軟正黑體" w:hAnsi="微軟正黑體" w:cs="新細明體"/>
                 <w:color w:val="000000"/>
                 <w:sz w:val="20"/>
                 <w:szCs w:val="20"/>
@@ -9465,7 +9735,7 @@
               <w:spacing w:after="0" w:line="240" w:lineRule="auto"/>
               <w:jc w:val="right"/>
               <w:rPr>
-                <w:rFonts w:ascii="微軟正黑體" w:eastAsia="微軟正黑體" w:hAnsi="微軟正黑體" w:cs="新細明體" w:hint="eastAsia"/>
+                <w:rFonts w:ascii="微軟正黑體" w:eastAsia="微軟正黑體" w:hAnsi="微軟正黑體" w:cs="新細明體"/>
                 <w:color w:val="FFFFFF"/>
                 <w:sz w:val="20"/>
                 <w:szCs w:val="20"/>
@@ -9501,7 +9771,7 @@
               <w:spacing w:after="0" w:line="240" w:lineRule="auto"/>
               <w:jc w:val="right"/>
               <w:rPr>
-                <w:rFonts w:ascii="微軟正黑體" w:eastAsia="微軟正黑體" w:hAnsi="微軟正黑體" w:cs="新細明體" w:hint="eastAsia"/>
+                <w:rFonts w:ascii="微軟正黑體" w:eastAsia="微軟正黑體" w:hAnsi="微軟正黑體" w:cs="新細明體"/>
                 <w:color w:val="FFFFFF"/>
                 <w:sz w:val="20"/>
                 <w:szCs w:val="20"/>
@@ -9537,7 +9807,7 @@
               <w:spacing w:after="0" w:line="240" w:lineRule="auto"/>
               <w:jc w:val="right"/>
               <w:rPr>
-                <w:rFonts w:ascii="微軟正黑體" w:eastAsia="微軟正黑體" w:hAnsi="微軟正黑體" w:cs="新細明體" w:hint="eastAsia"/>
+                <w:rFonts w:ascii="微軟正黑體" w:eastAsia="微軟正黑體" w:hAnsi="微軟正黑體" w:cs="新細明體"/>
                 <w:color w:val="FFFFFF"/>
                 <w:sz w:val="20"/>
                 <w:szCs w:val="20"/>
@@ -9578,7 +9848,7 @@
               <w:spacing w:after="0" w:line="240" w:lineRule="auto"/>
               <w:jc w:val="right"/>
               <w:rPr>
-                <w:rFonts w:ascii="微軟正黑體" w:eastAsia="微軟正黑體" w:hAnsi="微軟正黑體" w:cs="新細明體" w:hint="eastAsia"/>
+                <w:rFonts w:ascii="微軟正黑體" w:eastAsia="微軟正黑體" w:hAnsi="微軟正黑體" w:cs="新細明體"/>
                 <w:color w:val="000000"/>
                 <w:sz w:val="20"/>
                 <w:szCs w:val="20"/>
@@ -9614,7 +9884,7 @@
               <w:spacing w:after="0" w:line="240" w:lineRule="auto"/>
               <w:jc w:val="right"/>
               <w:rPr>
-                <w:rFonts w:ascii="微軟正黑體" w:eastAsia="微軟正黑體" w:hAnsi="微軟正黑體" w:cs="新細明體" w:hint="eastAsia"/>
+                <w:rFonts w:ascii="微軟正黑體" w:eastAsia="微軟正黑體" w:hAnsi="微軟正黑體" w:cs="新細明體"/>
                 <w:color w:val="FFFFFF"/>
                 <w:sz w:val="20"/>
                 <w:szCs w:val="20"/>
@@ -9650,7 +9920,7 @@
               <w:spacing w:after="0" w:line="240" w:lineRule="auto"/>
               <w:jc w:val="right"/>
               <w:rPr>
-                <w:rFonts w:ascii="微軟正黑體" w:eastAsia="微軟正黑體" w:hAnsi="微軟正黑體" w:cs="新細明體" w:hint="eastAsia"/>
+                <w:rFonts w:ascii="微軟正黑體" w:eastAsia="微軟正黑體" w:hAnsi="微軟正黑體" w:cs="新細明體"/>
                 <w:color w:val="FFFFFF"/>
                 <w:sz w:val="20"/>
                 <w:szCs w:val="20"/>
@@ -9686,7 +9956,7 @@
               <w:spacing w:after="0" w:line="240" w:lineRule="auto"/>
               <w:jc w:val="right"/>
               <w:rPr>
-                <w:rFonts w:ascii="微軟正黑體" w:eastAsia="微軟正黑體" w:hAnsi="微軟正黑體" w:cs="新細明體" w:hint="eastAsia"/>
+                <w:rFonts w:ascii="微軟正黑體" w:eastAsia="微軟正黑體" w:hAnsi="微軟正黑體" w:cs="新細明體"/>
                 <w:color w:val="FFFFFF"/>
                 <w:sz w:val="20"/>
                 <w:szCs w:val="20"/>
@@ -9727,7 +9997,7 @@
               <w:spacing w:after="0" w:line="240" w:lineRule="auto"/>
               <w:jc w:val="right"/>
               <w:rPr>
-                <w:rFonts w:ascii="微軟正黑體" w:eastAsia="微軟正黑體" w:hAnsi="微軟正黑體" w:cs="新細明體" w:hint="eastAsia"/>
+                <w:rFonts w:ascii="微軟正黑體" w:eastAsia="微軟正黑體" w:hAnsi="微軟正黑體" w:cs="新細明體"/>
                 <w:color w:val="000000"/>
                 <w:sz w:val="20"/>
                 <w:szCs w:val="20"/>
@@ -9763,7 +10033,7 @@
               <w:spacing w:after="0" w:line="240" w:lineRule="auto"/>
               <w:jc w:val="right"/>
               <w:rPr>
-                <w:rFonts w:ascii="微軟正黑體" w:eastAsia="微軟正黑體" w:hAnsi="微軟正黑體" w:cs="新細明體" w:hint="eastAsia"/>
+                <w:rFonts w:ascii="微軟正黑體" w:eastAsia="微軟正黑體" w:hAnsi="微軟正黑體" w:cs="新細明體"/>
                 <w:color w:val="FFFFFF"/>
                 <w:sz w:val="20"/>
                 <w:szCs w:val="20"/>
@@ -9799,7 +10069,7 @@
               <w:spacing w:after="0" w:line="240" w:lineRule="auto"/>
               <w:jc w:val="right"/>
               <w:rPr>
-                <w:rFonts w:ascii="微軟正黑體" w:eastAsia="微軟正黑體" w:hAnsi="微軟正黑體" w:cs="新細明體" w:hint="eastAsia"/>
+                <w:rFonts w:ascii="微軟正黑體" w:eastAsia="微軟正黑體" w:hAnsi="微軟正黑體" w:cs="新細明體"/>
                 <w:color w:val="FFFFFF"/>
                 <w:sz w:val="20"/>
                 <w:szCs w:val="20"/>
@@ -9835,7 +10105,7 @@
               <w:spacing w:after="0" w:line="240" w:lineRule="auto"/>
               <w:jc w:val="right"/>
               <w:rPr>
-                <w:rFonts w:ascii="微軟正黑體" w:eastAsia="微軟正黑體" w:hAnsi="微軟正黑體" w:cs="新細明體" w:hint="eastAsia"/>
+                <w:rFonts w:ascii="微軟正黑體" w:eastAsia="微軟正黑體" w:hAnsi="微軟正黑體" w:cs="新細明體"/>
                 <w:color w:val="FFFFFF"/>
                 <w:sz w:val="20"/>
                 <w:szCs w:val="20"/>
@@ -9876,7 +10146,7 @@
               <w:spacing w:after="0" w:line="240" w:lineRule="auto"/>
               <w:jc w:val="right"/>
               <w:rPr>
-                <w:rFonts w:ascii="微軟正黑體" w:eastAsia="微軟正黑體" w:hAnsi="微軟正黑體" w:cs="新細明體" w:hint="eastAsia"/>
+                <w:rFonts w:ascii="微軟正黑體" w:eastAsia="微軟正黑體" w:hAnsi="微軟正黑體" w:cs="新細明體"/>
                 <w:color w:val="000000"/>
                 <w:sz w:val="20"/>
                 <w:szCs w:val="20"/>
@@ -9912,7 +10182,7 @@
               <w:spacing w:after="0" w:line="240" w:lineRule="auto"/>
               <w:jc w:val="right"/>
               <w:rPr>
-                <w:rFonts w:ascii="微軟正黑體" w:eastAsia="微軟正黑體" w:hAnsi="微軟正黑體" w:cs="新細明體" w:hint="eastAsia"/>
+                <w:rFonts w:ascii="微軟正黑體" w:eastAsia="微軟正黑體" w:hAnsi="微軟正黑體" w:cs="新細明體"/>
                 <w:color w:val="FFFFFF"/>
                 <w:sz w:val="20"/>
                 <w:szCs w:val="20"/>
@@ -9948,7 +10218,7 @@
               <w:spacing w:after="0" w:line="240" w:lineRule="auto"/>
               <w:jc w:val="right"/>
               <w:rPr>
-                <w:rFonts w:ascii="微軟正黑體" w:eastAsia="微軟正黑體" w:hAnsi="微軟正黑體" w:cs="新細明體" w:hint="eastAsia"/>
+                <w:rFonts w:ascii="微軟正黑體" w:eastAsia="微軟正黑體" w:hAnsi="微軟正黑體" w:cs="新細明體"/>
                 <w:color w:val="FFFFFF"/>
                 <w:sz w:val="20"/>
                 <w:szCs w:val="20"/>
@@ -9984,7 +10254,7 @@
               <w:spacing w:after="0" w:line="240" w:lineRule="auto"/>
               <w:jc w:val="right"/>
               <w:rPr>
-                <w:rFonts w:ascii="微軟正黑體" w:eastAsia="微軟正黑體" w:hAnsi="微軟正黑體" w:cs="新細明體" w:hint="eastAsia"/>
+                <w:rFonts w:ascii="微軟正黑體" w:eastAsia="微軟正黑體" w:hAnsi="微軟正黑體" w:cs="新細明體"/>
                 <w:color w:val="FFFFFF"/>
                 <w:sz w:val="20"/>
                 <w:szCs w:val="20"/>
@@ -10025,7 +10295,7 @@
               <w:spacing w:after="0" w:line="240" w:lineRule="auto"/>
               <w:jc w:val="right"/>
               <w:rPr>
-                <w:rFonts w:ascii="微軟正黑體" w:eastAsia="微軟正黑體" w:hAnsi="微軟正黑體" w:cs="新細明體" w:hint="eastAsia"/>
+                <w:rFonts w:ascii="微軟正黑體" w:eastAsia="微軟正黑體" w:hAnsi="微軟正黑體" w:cs="新細明體"/>
                 <w:color w:val="000000"/>
                 <w:sz w:val="20"/>
                 <w:szCs w:val="20"/>
@@ -10061,7 +10331,7 @@
               <w:spacing w:after="0" w:line="240" w:lineRule="auto"/>
               <w:jc w:val="right"/>
               <w:rPr>
-                <w:rFonts w:ascii="微軟正黑體" w:eastAsia="微軟正黑體" w:hAnsi="微軟正黑體" w:cs="新細明體" w:hint="eastAsia"/>
+                <w:rFonts w:ascii="微軟正黑體" w:eastAsia="微軟正黑體" w:hAnsi="微軟正黑體" w:cs="新細明體"/>
                 <w:color w:val="FFFFFF"/>
                 <w:sz w:val="20"/>
                 <w:szCs w:val="20"/>
@@ -10097,7 +10367,7 @@
               <w:spacing w:after="0" w:line="240" w:lineRule="auto"/>
               <w:jc w:val="right"/>
               <w:rPr>
-                <w:rFonts w:ascii="微軟正黑體" w:eastAsia="微軟正黑體" w:hAnsi="微軟正黑體" w:cs="新細明體" w:hint="eastAsia"/>
+                <w:rFonts w:ascii="微軟正黑體" w:eastAsia="微軟正黑體" w:hAnsi="微軟正黑體" w:cs="新細明體"/>
                 <w:color w:val="FFFFFF"/>
                 <w:sz w:val="20"/>
                 <w:szCs w:val="20"/>
@@ -10133,7 +10403,7 @@
               <w:spacing w:after="0" w:line="240" w:lineRule="auto"/>
               <w:jc w:val="right"/>
               <w:rPr>
-                <w:rFonts w:ascii="微軟正黑體" w:eastAsia="微軟正黑體" w:hAnsi="微軟正黑體" w:cs="新細明體" w:hint="eastAsia"/>
+                <w:rFonts w:ascii="微軟正黑體" w:eastAsia="微軟正黑體" w:hAnsi="微軟正黑體" w:cs="新細明體"/>
                 <w:color w:val="FFFFFF"/>
                 <w:sz w:val="20"/>
                 <w:szCs w:val="20"/>
@@ -10156,7 +10426,6 @@
       <w:pPr>
         <w:ind w:left="360"/>
         <w:rPr>
-          <w:rFonts w:hint="eastAsia"/>
           <w:sz w:val="24"/>
           <w:szCs w:val="24"/>
         </w:rPr>
@@ -10594,6 +10863,7 @@
     <w:lsdException w:name="HTML Sample" w:semiHidden="1" w:unhideWhenUsed="1"/>
     <w:lsdException w:name="HTML Typewriter" w:semiHidden="1" w:unhideWhenUsed="1"/>
     <w:lsdException w:name="HTML Variable" w:semiHidden="1" w:unhideWhenUsed="1"/>
+    <w:lsdException w:name="Normal Table" w:semiHidden="1" w:unhideWhenUsed="1"/>
     <w:lsdException w:name="annotation subject" w:semiHidden="1" w:unhideWhenUsed="1"/>
     <w:lsdException w:name="No List" w:semiHidden="1" w:unhideWhenUsed="1"/>
     <w:lsdException w:name="Outline List 1" w:semiHidden="1" w:unhideWhenUsed="1"/>
@@ -10636,8 +10906,11 @@
     <w:lsdException w:name="Table Contemporary" w:semiHidden="1" w:unhideWhenUsed="1"/>
     <w:lsdException w:name="Table Elegant" w:semiHidden="1" w:unhideWhenUsed="1"/>
     <w:lsdException w:name="Table Professional" w:semiHidden="1" w:unhideWhenUsed="1"/>
+    <w:lsdException w:name="Table Subtle 1" w:semiHidden="1" w:unhideWhenUsed="1"/>
     <w:lsdException w:name="Table Subtle 2" w:semiHidden="1" w:unhideWhenUsed="1"/>
     <w:lsdException w:name="Table Web 1" w:semiHidden="1" w:unhideWhenUsed="1"/>
+    <w:lsdException w:name="Table Web 2" w:semiHidden="1" w:unhideWhenUsed="1"/>
+    <w:lsdException w:name="Table Web 3" w:semiHidden="1" w:unhideWhenUsed="1"/>
     <w:lsdException w:name="Balloon Text" w:semiHidden="1" w:unhideWhenUsed="1"/>
     <w:lsdException w:name="Table Grid" w:uiPriority="39"/>
     <w:lsdException w:name="Table Theme" w:semiHidden="1" w:unhideWhenUsed="1"/>
@@ -11205,7 +11478,7 @@
           <c:smooth val="1"/>
           <c:extLst>
             <c:ext xmlns:c16="http://schemas.microsoft.com/office/drawing/2014/chart" uri="{C3380CC4-5D6E-409C-BE32-E72D297353CC}">
-              <c16:uniqueId val="{00000000-5E39-48A9-AE1D-3A15DEE86B69}"/>
+              <c16:uniqueId val="{00000000-540F-4C9B-B3B7-22E52DBF2B7D}"/>
             </c:ext>
           </c:extLst>
         </c:ser>
@@ -11394,7 +11667,7 @@
           <c:smooth val="1"/>
           <c:extLst>
             <c:ext xmlns:c16="http://schemas.microsoft.com/office/drawing/2014/chart" uri="{C3380CC4-5D6E-409C-BE32-E72D297353CC}">
-              <c16:uniqueId val="{00000001-5E39-48A9-AE1D-3A15DEE86B69}"/>
+              <c16:uniqueId val="{00000001-540F-4C9B-B3B7-22E52DBF2B7D}"/>
             </c:ext>
           </c:extLst>
         </c:ser>
@@ -11583,7 +11856,7 @@
           <c:smooth val="1"/>
           <c:extLst>
             <c:ext xmlns:c16="http://schemas.microsoft.com/office/drawing/2014/chart" uri="{C3380CC4-5D6E-409C-BE32-E72D297353CC}">
-              <c16:uniqueId val="{00000002-5E39-48A9-AE1D-3A15DEE86B69}"/>
+              <c16:uniqueId val="{00000002-540F-4C9B-B3B7-22E52DBF2B7D}"/>
             </c:ext>
           </c:extLst>
         </c:ser>
@@ -11772,7 +12045,7 @@
           <c:smooth val="1"/>
           <c:extLst>
             <c:ext xmlns:c16="http://schemas.microsoft.com/office/drawing/2014/chart" uri="{C3380CC4-5D6E-409C-BE32-E72D297353CC}">
-              <c16:uniqueId val="{00000003-5E39-48A9-AE1D-3A15DEE86B69}"/>
+              <c16:uniqueId val="{00000003-540F-4C9B-B3B7-22E52DBF2B7D}"/>
             </c:ext>
           </c:extLst>
         </c:ser>
@@ -11961,7 +12234,7 @@
           <c:smooth val="1"/>
           <c:extLst>
             <c:ext xmlns:c16="http://schemas.microsoft.com/office/drawing/2014/chart" uri="{C3380CC4-5D6E-409C-BE32-E72D297353CC}">
-              <c16:uniqueId val="{00000004-5E39-48A9-AE1D-3A15DEE86B69}"/>
+              <c16:uniqueId val="{00000004-540F-4C9B-B3B7-22E52DBF2B7D}"/>
             </c:ext>
           </c:extLst>
         </c:ser>
@@ -12441,7 +12714,7 @@
           <c:smooth val="1"/>
           <c:extLst>
             <c:ext xmlns:c16="http://schemas.microsoft.com/office/drawing/2014/chart" uri="{C3380CC4-5D6E-409C-BE32-E72D297353CC}">
-              <c16:uniqueId val="{00000000-E37A-4907-8790-8F3AD50925E1}"/>
+              <c16:uniqueId val="{00000000-45FA-4A0D-9E03-60EEC557B50E}"/>
             </c:ext>
           </c:extLst>
         </c:ser>
@@ -12630,7 +12903,7 @@
           <c:smooth val="1"/>
           <c:extLst>
             <c:ext xmlns:c16="http://schemas.microsoft.com/office/drawing/2014/chart" uri="{C3380CC4-5D6E-409C-BE32-E72D297353CC}">
-              <c16:uniqueId val="{00000001-E37A-4907-8790-8F3AD50925E1}"/>
+              <c16:uniqueId val="{00000001-45FA-4A0D-9E03-60EEC557B50E}"/>
             </c:ext>
           </c:extLst>
         </c:ser>
@@ -12819,7 +13092,7 @@
           <c:smooth val="1"/>
           <c:extLst>
             <c:ext xmlns:c16="http://schemas.microsoft.com/office/drawing/2014/chart" uri="{C3380CC4-5D6E-409C-BE32-E72D297353CC}">
-              <c16:uniqueId val="{00000002-E37A-4907-8790-8F3AD50925E1}"/>
+              <c16:uniqueId val="{00000002-45FA-4A0D-9E03-60EEC557B50E}"/>
             </c:ext>
           </c:extLst>
         </c:ser>
@@ -13008,7 +13281,7 @@
           <c:smooth val="1"/>
           <c:extLst>
             <c:ext xmlns:c16="http://schemas.microsoft.com/office/drawing/2014/chart" uri="{C3380CC4-5D6E-409C-BE32-E72D297353CC}">
-              <c16:uniqueId val="{00000003-E37A-4907-8790-8F3AD50925E1}"/>
+              <c16:uniqueId val="{00000003-45FA-4A0D-9E03-60EEC557B50E}"/>
             </c:ext>
           </c:extLst>
         </c:ser>
@@ -13228,7 +13501,7 @@
                 <c:smooth val="1"/>
                 <c:extLst>
                   <c:ext xmlns:c16="http://schemas.microsoft.com/office/drawing/2014/chart" uri="{C3380CC4-5D6E-409C-BE32-E72D297353CC}">
-                    <c16:uniqueId val="{00000004-E37A-4907-8790-8F3AD50925E1}"/>
+                    <c16:uniqueId val="{00000004-45FA-4A0D-9E03-60EEC557B50E}"/>
                   </c:ext>
                 </c:extLst>
               </c15:ser>

</xml_diff>